<commit_message>
document call methods using variables in the word doc
</commit_message>
<xml_diff>
--- a/CECBTIMS/Storage/Approvel_letter_edited.docx
+++ b/CECBTIMS/Storage/Approvel_letter_edited.docx
@@ -18,25 +18,13 @@
         <w:rPr>
           <w:rFonts w:ascii="Times New Roman" w:hAnsi="Times New Roman" w:cs="Times New Roman"/>
         </w:rPr>
-        <w:t xml:space="preserve">/LOC/ </w:t>
-      </w:r>
-      <w:r>
-        <w:rPr>
-          <w:rFonts w:ascii="Times New Roman" w:hAnsi="Times New Roman" w:cs="Times New Roman"/>
-        </w:rPr>
-        <w:t>${</w:t>
-      </w:r>
-      <w:r>
-        <w:rPr>
-          <w:rFonts w:ascii="Times New Roman" w:hAnsi="Times New Roman" w:cs="Times New Roman"/>
-        </w:rPr>
-        <w:t>year</w:t>
-      </w:r>
-      <w:r>
-        <w:rPr>
-          <w:rFonts w:ascii="Times New Roman" w:hAnsi="Times New Roman" w:cs="Times New Roman"/>
-        </w:rPr>
-        <w:t>}</w:t>
+        <w:t>/LOC/</w:t>
+      </w:r>
+      <w:r>
+        <w:rPr>
+          <w:rFonts w:ascii="Times New Roman" w:hAnsi="Times New Roman" w:cs="Times New Roman"/>
+        </w:rPr>
+        <w:t>2019</w:t>
       </w:r>
       <w:r>
         <w:rPr>
@@ -72,38 +60,36 @@
         <w:rPr>
           <w:rFonts w:ascii="Times New Roman" w:hAnsi="Times New Roman" w:cs="Times New Roman"/>
         </w:rPr>
-        <w:tab/>
-      </w:r>
-      <w:r>
-        <w:rPr>
-          <w:rFonts w:ascii="Times New Roman" w:hAnsi="Times New Roman" w:cs="Times New Roman"/>
-        </w:rPr>
-        <w:tab/>
-      </w:r>
-      <w:r>
-        <w:rPr>
-          <w:rFonts w:ascii="Times New Roman" w:hAnsi="Times New Roman" w:cs="Times New Roman"/>
-        </w:rPr>
-        <w:tab/>
-      </w:r>
-      <w:r>
-        <w:rPr>
-          <w:rFonts w:ascii="Times New Roman" w:hAnsi="Times New Roman" w:cs="Times New Roman"/>
-        </w:rPr>
         <w:t xml:space="preserve">           </w:t>
       </w:r>
       <w:r>
         <w:rPr>
           <w:rFonts w:ascii="Times New Roman" w:hAnsi="Times New Roman" w:cs="Times New Roman"/>
         </w:rPr>
-        <w:t xml:space="preserve">Date: </w:t>
-      </w:r>
-      <w:r>
-        <w:rPr>
-          <w:rFonts w:ascii="Times New Roman" w:hAnsi="Times New Roman" w:cs="Times New Roman"/>
-        </w:rPr>
-        <w:t>${today}</w:t>
-      </w:r>
+        <w:t xml:space="preserve">                </w:t>
+      </w:r>
+      <w:r>
+        <w:rPr>
+          <w:rFonts w:ascii="Times New Roman" w:hAnsi="Times New Roman" w:cs="Times New Roman"/>
+        </w:rPr>
+        <w:t xml:space="preserve">       </w:t>
+      </w:r>
+      <w:proofErr w:type="spellStart"/>
+      <w:proofErr w:type="gramStart"/>
+      <w:r>
+        <w:rPr>
+          <w:rFonts w:ascii="Times New Roman" w:hAnsi="Times New Roman" w:cs="Times New Roman"/>
+        </w:rPr>
+        <w:t>Date:</w:t>
+      </w:r>
+      <w:r>
+        <w:rPr>
+          <w:rFonts w:ascii="Times New Roman" w:hAnsi="Times New Roman" w:cs="Times New Roman"/>
+        </w:rPr>
+        <w:t>2019.24.07</w:t>
+      </w:r>
+      <w:proofErr w:type="spellEnd"/>
+      <w:proofErr w:type="gramEnd"/>
     </w:p>
     <w:p>
       <w:pPr>
@@ -148,27 +134,7 @@
           <w:sz w:val="24"/>
           <w:u w:val="single"/>
         </w:rPr>
-        <w:t>${</w:t>
-      </w:r>
-      <w:proofErr w:type="spellStart"/>
-      <w:r>
-        <w:rPr>
-          <w:rFonts w:ascii="Times New Roman" w:hAnsi="Times New Roman" w:cs="Times New Roman"/>
-          <w:b/>
-          <w:sz w:val="24"/>
-          <w:u w:val="single"/>
-        </w:rPr>
-        <w:t>program_title</w:t>
-      </w:r>
-      <w:proofErr w:type="spellEnd"/>
-      <w:r>
-        <w:rPr>
-          <w:rFonts w:ascii="Times New Roman" w:hAnsi="Times New Roman" w:cs="Times New Roman"/>
-          <w:b/>
-          <w:sz w:val="24"/>
-          <w:u w:val="single"/>
-        </w:rPr>
-        <w:t>}</w:t>
+        <w:t>Hello World</w:t>
       </w:r>
     </w:p>
     <w:p>
@@ -183,41 +149,31 @@
         <w:rPr>
           <w:rFonts w:ascii="Times New Roman" w:hAnsi="Times New Roman" w:cs="Times New Roman"/>
         </w:rPr>
-        <w:t>${</w:t>
-      </w:r>
-      <w:proofErr w:type="spellStart"/>
-      <w:r>
-        <w:rPr>
-          <w:rFonts w:ascii="Times New Roman" w:hAnsi="Times New Roman" w:cs="Times New Roman"/>
-        </w:rPr>
-        <w:t>organised_by</w:t>
-      </w:r>
-      <w:proofErr w:type="spellEnd"/>
-      <w:r>
-        <w:rPr>
-          <w:rFonts w:ascii="Times New Roman" w:hAnsi="Times New Roman" w:cs="Times New Roman"/>
-        </w:rPr>
-        <w:t>} has announced the Annual Sessions which will be held on ${</w:t>
-      </w:r>
-      <w:proofErr w:type="spellStart"/>
-      <w:r>
-        <w:rPr>
-          <w:rFonts w:ascii="Times New Roman" w:hAnsi="Times New Roman" w:cs="Times New Roman"/>
-        </w:rPr>
-        <w:t>start_date</w:t>
-      </w:r>
-      <w:proofErr w:type="spellEnd"/>
-      <w:r>
-        <w:rPr>
-          <w:rFonts w:ascii="Times New Roman" w:hAnsi="Times New Roman" w:cs="Times New Roman"/>
-        </w:rPr>
-        <w:t>}</w:t>
-      </w:r>
-      <w:r>
-        <w:rPr>
-          <w:rFonts w:ascii="Times New Roman" w:hAnsi="Times New Roman" w:cs="Times New Roman"/>
-        </w:rPr>
-        <w:t xml:space="preserve"> at ${venue}</w:t>
+        <w:t xml:space="preserve">VARSORGANISEDBY </w:t>
+      </w:r>
+      <w:r>
+        <w:rPr>
+          <w:rFonts w:ascii="Times New Roman" w:hAnsi="Times New Roman" w:cs="Times New Roman"/>
+        </w:rPr>
+        <w:t xml:space="preserve">has announced the Annual Sessions which will be held on </w:t>
+      </w:r>
+      <w:r>
+        <w:rPr>
+          <w:rFonts w:ascii="Times New Roman" w:hAnsi="Times New Roman" w:cs="Times New Roman"/>
+        </w:rPr>
+        <w:t xml:space="preserve">VARSTARTDATE </w:t>
+      </w:r>
+      <w:r>
+        <w:rPr>
+          <w:rFonts w:ascii="Times New Roman" w:hAnsi="Times New Roman" w:cs="Times New Roman"/>
+        </w:rPr>
+        <w:t xml:space="preserve">at </w:t>
+      </w:r>
+      <w:r>
+        <w:rPr>
+          <w:rFonts w:ascii="Times New Roman" w:hAnsi="Times New Roman" w:cs="Times New Roman"/>
+        </w:rPr>
+        <w:t>VARVENUE</w:t>
       </w:r>
     </w:p>
     <w:p>
@@ -228,6 +184,8 @@
           <w:rFonts w:ascii="Times New Roman" w:hAnsi="Times New Roman" w:cs="Times New Roman"/>
         </w:rPr>
       </w:pPr>
+      <w:bookmarkStart w:id="0" w:name="_GoBack"/>
+      <w:bookmarkEnd w:id="0"/>
     </w:p>
     <w:p>
       <w:pPr>
@@ -251,17 +209,7 @@
           <w:rFonts w:ascii="Times New Roman" w:hAnsi="Times New Roman" w:cs="Times New Roman"/>
         </w:rPr>
       </w:pPr>
-      <w:bookmarkStart w:id="0" w:name="DataTableBookMark"/>
-      <w:proofErr w:type="spellStart"/>
-      <w:r>
-        <w:rPr>
-          <w:rFonts w:ascii="Times New Roman" w:hAnsi="Times New Roman" w:cs="Times New Roman"/>
-        </w:rPr>
-        <w:t>DataTable</w:t>
-      </w:r>
-      <w:bookmarkStart w:id="1" w:name="_GoBack"/>
-      <w:bookmarkEnd w:id="1"/>
-      <w:proofErr w:type="spellEnd"/>
+      <w:bookmarkStart w:id="1" w:name="DataTableBookMark"/>
     </w:p>
     <w:tbl>
       <w:tblPr>
@@ -270,19 +218,19 @@
         <w:tblLook w:val="04A0" w:firstRow="1" w:lastRow="0" w:firstColumn="1" w:lastColumn="0" w:noHBand="0" w:noVBand="1"/>
       </w:tblPr>
       <w:tblGrid>
-        <w:gridCol w:w="758"/>
-        <w:gridCol w:w="1683"/>
-        <w:gridCol w:w="1895"/>
-        <w:gridCol w:w="2969"/>
-        <w:gridCol w:w="2045"/>
+        <w:gridCol w:w="617"/>
+        <w:gridCol w:w="1393"/>
+        <w:gridCol w:w="1678"/>
+        <w:gridCol w:w="3279"/>
+        <w:gridCol w:w="2383"/>
       </w:tblGrid>
       <w:tr>
         <w:tc>
           <w:tcPr>
-            <w:tcW w:w="758" w:type="dxa"/>
+            <w:tcW w:w="617" w:type="dxa"/>
             <w:vAlign w:val="center"/>
           </w:tcPr>
-          <w:bookmarkEnd w:id="0"/>
+          <w:bookmarkEnd w:id="1"/>
           <w:p>
             <w:pPr>
               <w:spacing w:line="276" w:lineRule="auto"/>
@@ -301,7 +249,7 @@
         </w:tc>
         <w:tc>
           <w:tcPr>
-            <w:tcW w:w="2093" w:type="dxa"/>
+            <w:tcW w:w="1393" w:type="dxa"/>
             <w:vAlign w:val="center"/>
           </w:tcPr>
           <w:p>
@@ -322,7 +270,7 @@
         </w:tc>
         <w:tc>
           <w:tcPr>
-            <w:tcW w:w="2106" w:type="dxa"/>
+            <w:tcW w:w="1678" w:type="dxa"/>
             <w:vAlign w:val="center"/>
           </w:tcPr>
           <w:p>
@@ -343,7 +291,7 @@
         </w:tc>
         <w:tc>
           <w:tcPr>
-            <w:tcW w:w="2574" w:type="dxa"/>
+            <w:tcW w:w="3279" w:type="dxa"/>
             <w:vAlign w:val="center"/>
           </w:tcPr>
           <w:p>
@@ -364,7 +312,7 @@
         </w:tc>
         <w:tc>
           <w:tcPr>
-            <w:tcW w:w="1819" w:type="dxa"/>
+            <w:tcW w:w="2383" w:type="dxa"/>
             <w:vAlign w:val="center"/>
           </w:tcPr>
           <w:p>
@@ -387,7 +335,7 @@
       <w:tr>
         <w:tc>
           <w:tcPr>
-            <w:tcW w:w="758" w:type="dxa"/>
+            <w:tcW w:w="617" w:type="dxa"/>
             <w:vAlign w:val="center"/>
           </w:tcPr>
           <w:p>
@@ -398,17 +346,25 @@
                 <w:rFonts w:ascii="Times New Roman" w:hAnsi="Times New Roman" w:cs="Times New Roman"/>
               </w:rPr>
             </w:pPr>
-            <w:r>
-              <w:rPr>
-                <w:rFonts w:ascii="Times New Roman" w:hAnsi="Times New Roman" w:cs="Times New Roman"/>
-              </w:rPr>
-              <w:t>${no}</w:t>
-            </w:r>
           </w:p>
         </w:tc>
         <w:tc>
           <w:tcPr>
-            <w:tcW w:w="2093" w:type="dxa"/>
+            <w:tcW w:w="1393" w:type="dxa"/>
+            <w:vAlign w:val="center"/>
+          </w:tcPr>
+          <w:p>
+            <w:pPr>
+              <w:spacing w:line="276" w:lineRule="auto"/>
+              <w:rPr>
+                <w:rFonts w:ascii="Times New Roman" w:hAnsi="Times New Roman" w:cs="Times New Roman"/>
+              </w:rPr>
+            </w:pPr>
+          </w:p>
+        </w:tc>
+        <w:tc>
+          <w:tcPr>
+            <w:tcW w:w="1678" w:type="dxa"/>
             <w:vAlign w:val="center"/>
           </w:tcPr>
           <w:p>
@@ -419,17 +375,11 @@
                 <w:rFonts w:ascii="Times New Roman" w:hAnsi="Times New Roman" w:cs="Times New Roman"/>
               </w:rPr>
             </w:pPr>
-            <w:r>
-              <w:rPr>
-                <w:rFonts w:ascii="Times New Roman" w:hAnsi="Times New Roman" w:cs="Times New Roman"/>
-              </w:rPr>
-              <w:t>${name}</w:t>
-            </w:r>
           </w:p>
         </w:tc>
         <w:tc>
           <w:tcPr>
-            <w:tcW w:w="2106" w:type="dxa"/>
+            <w:tcW w:w="3279" w:type="dxa"/>
             <w:vAlign w:val="center"/>
           </w:tcPr>
           <w:p>
@@ -440,94 +390,11 @@
                 <w:rFonts w:ascii="Times New Roman" w:hAnsi="Times New Roman" w:cs="Times New Roman"/>
               </w:rPr>
             </w:pPr>
-            <w:r>
-              <w:rPr>
-                <w:rFonts w:ascii="Times New Roman" w:hAnsi="Times New Roman" w:cs="Times New Roman"/>
-              </w:rPr>
-              <w:t>${designation}</w:t>
-            </w:r>
           </w:p>
         </w:tc>
         <w:tc>
           <w:tcPr>
-            <w:tcW w:w="2574" w:type="dxa"/>
-            <w:vAlign w:val="center"/>
-          </w:tcPr>
-          <w:p>
-            <w:pPr>
-              <w:spacing w:line="276" w:lineRule="auto"/>
-              <w:jc w:val="center"/>
-              <w:rPr>
-                <w:rFonts w:ascii="Times New Roman" w:hAnsi="Times New Roman" w:cs="Times New Roman"/>
-              </w:rPr>
-            </w:pPr>
-            <w:r>
-              <w:rPr>
-                <w:rFonts w:ascii="Times New Roman" w:hAnsi="Times New Roman" w:cs="Times New Roman"/>
-              </w:rPr>
-              <w:t>${</w:t>
-            </w:r>
-            <w:proofErr w:type="spellStart"/>
-            <w:r>
-              <w:rPr>
-                <w:rFonts w:ascii="Times New Roman" w:hAnsi="Times New Roman" w:cs="Times New Roman"/>
-              </w:rPr>
-              <w:t>n</w:t>
-            </w:r>
-            <w:r>
-              <w:rPr>
-                <w:rFonts w:ascii="Times New Roman" w:hAnsi="Times New Roman" w:cs="Times New Roman"/>
-              </w:rPr>
-              <w:t>ature</w:t>
-            </w:r>
-            <w:r>
-              <w:rPr>
-                <w:rFonts w:ascii="Times New Roman" w:hAnsi="Times New Roman" w:cs="Times New Roman"/>
-              </w:rPr>
-              <w:t>_o</w:t>
-            </w:r>
-            <w:r>
-              <w:rPr>
-                <w:rFonts w:ascii="Times New Roman" w:hAnsi="Times New Roman" w:cs="Times New Roman"/>
-              </w:rPr>
-              <w:t>f</w:t>
-            </w:r>
-            <w:r>
-              <w:rPr>
-                <w:rFonts w:ascii="Times New Roman" w:hAnsi="Times New Roman" w:cs="Times New Roman"/>
-              </w:rPr>
-              <w:t>_t</w:t>
-            </w:r>
-            <w:r>
-              <w:rPr>
-                <w:rFonts w:ascii="Times New Roman" w:hAnsi="Times New Roman" w:cs="Times New Roman"/>
-              </w:rPr>
-              <w:t>he</w:t>
-            </w:r>
-            <w:r>
-              <w:rPr>
-                <w:rFonts w:ascii="Times New Roman" w:hAnsi="Times New Roman" w:cs="Times New Roman"/>
-              </w:rPr>
-              <w:t>_e</w:t>
-            </w:r>
-            <w:r>
-              <w:rPr>
-                <w:rFonts w:ascii="Times New Roman" w:hAnsi="Times New Roman" w:cs="Times New Roman"/>
-              </w:rPr>
-              <w:t>mployment</w:t>
-            </w:r>
-            <w:proofErr w:type="spellEnd"/>
-            <w:r>
-              <w:rPr>
-                <w:rFonts w:ascii="Times New Roman" w:hAnsi="Times New Roman" w:cs="Times New Roman"/>
-              </w:rPr>
-              <w:t>}</w:t>
-            </w:r>
-          </w:p>
-        </w:tc>
-        <w:tc>
-          <w:tcPr>
-            <w:tcW w:w="1819" w:type="dxa"/>
+            <w:tcW w:w="2383" w:type="dxa"/>
             <w:shd w:val="clear" w:color="auto" w:fill="FFFFFF" w:themeFill="background1"/>
             <w:vAlign w:val="center"/>
           </w:tcPr>
@@ -539,28 +406,6 @@
                 <w:rFonts w:ascii="Times New Roman" w:hAnsi="Times New Roman" w:cs="Times New Roman"/>
               </w:rPr>
             </w:pPr>
-            <w:r>
-              <w:rPr>
-                <w:rFonts w:ascii="Times New Roman" w:hAnsi="Times New Roman" w:cs="Times New Roman"/>
-                <w:sz w:val="24"/>
-              </w:rPr>
-              <w:t>${</w:t>
-            </w:r>
-            <w:r>
-              <w:rPr>
-                <w:rFonts w:ascii="Times New Roman" w:eastAsia="Times New Roman" w:hAnsi="Times New Roman" w:cs="Times New Roman"/>
-                <w:bCs/>
-                <w:color w:val="000000"/>
-              </w:rPr>
-              <w:t>recommendation</w:t>
-            </w:r>
-            <w:r>
-              <w:rPr>
-                <w:rFonts w:ascii="Times New Roman" w:hAnsi="Times New Roman" w:cs="Times New Roman"/>
-                <w:sz w:val="24"/>
-              </w:rPr>
-              <w:t>}</w:t>
-            </w:r>
           </w:p>
         </w:tc>
       </w:tr>
@@ -585,55 +430,49 @@
         <w:rPr>
           <w:rFonts w:ascii="Times New Roman" w:hAnsi="Times New Roman" w:cs="Times New Roman"/>
         </w:rPr>
-        <w:t>Your approval is sought for the above nomination and programme ${</w:t>
-      </w:r>
-      <w:proofErr w:type="spellStart"/>
-      <w:r>
-        <w:rPr>
-          <w:rFonts w:ascii="Times New Roman" w:hAnsi="Times New Roman" w:cs="Times New Roman"/>
-        </w:rPr>
-        <w:t>member_fee</w:t>
-      </w:r>
-      <w:proofErr w:type="spellEnd"/>
-      <w:r>
-        <w:rPr>
-          <w:rFonts w:ascii="Times New Roman" w:hAnsi="Times New Roman" w:cs="Times New Roman"/>
-        </w:rPr>
-        <w:t>} (per member), ${</w:t>
-      </w:r>
-      <w:proofErr w:type="spellStart"/>
-      <w:r>
-        <w:rPr>
-          <w:rFonts w:ascii="Times New Roman" w:hAnsi="Times New Roman" w:cs="Times New Roman"/>
-        </w:rPr>
-        <w:t>non_member_fee</w:t>
-      </w:r>
-      <w:proofErr w:type="spellEnd"/>
-      <w:r>
-        <w:rPr>
-          <w:rFonts w:ascii="Times New Roman" w:hAnsi="Times New Roman" w:cs="Times New Roman"/>
-        </w:rPr>
-        <w:t>} (per non-member)</w:t>
-      </w:r>
-      <w:r>
-        <w:rPr>
-          <w:rFonts w:ascii="Times New Roman" w:hAnsi="Times New Roman" w:cs="Times New Roman"/>
-        </w:rPr>
-        <w:t>, ${</w:t>
-      </w:r>
-      <w:proofErr w:type="spellStart"/>
-      <w:r>
-        <w:rPr>
-          <w:rFonts w:ascii="Times New Roman" w:hAnsi="Times New Roman" w:cs="Times New Roman"/>
-        </w:rPr>
-        <w:t>student_fee</w:t>
-      </w:r>
-      <w:proofErr w:type="spellEnd"/>
-      <w:r>
-        <w:rPr>
-          <w:rFonts w:ascii="Times New Roman" w:hAnsi="Times New Roman" w:cs="Times New Roman"/>
-        </w:rPr>
-        <w:t xml:space="preserve">} (per student members). </w:t>
+        <w:t xml:space="preserve">Your approval is sought for the above nomination and programme </w:t>
+      </w:r>
+      <w:r>
+        <w:rPr>
+          <w:rFonts w:ascii="Times New Roman" w:hAnsi="Times New Roman" w:cs="Times New Roman"/>
+        </w:rPr>
+        <w:t xml:space="preserve">VARMEMBERFEE </w:t>
+      </w:r>
+      <w:r>
+        <w:rPr>
+          <w:rFonts w:ascii="Times New Roman" w:hAnsi="Times New Roman" w:cs="Times New Roman"/>
+        </w:rPr>
+        <w:t xml:space="preserve">(per member), </w:t>
+      </w:r>
+      <w:r>
+        <w:rPr>
+          <w:rFonts w:ascii="Times New Roman" w:hAnsi="Times New Roman" w:cs="Times New Roman"/>
+        </w:rPr>
+        <w:t xml:space="preserve">VARNONMEMBERFEE </w:t>
+      </w:r>
+      <w:r>
+        <w:rPr>
+          <w:rFonts w:ascii="Times New Roman" w:hAnsi="Times New Roman" w:cs="Times New Roman"/>
+        </w:rPr>
+        <w:t>(per non-member)</w:t>
+      </w:r>
+      <w:r>
+        <w:rPr>
+          <w:rFonts w:ascii="Times New Roman" w:hAnsi="Times New Roman" w:cs="Times New Roman"/>
+        </w:rPr>
+        <w:t xml:space="preserve">, </w:t>
+      </w:r>
+      <w:r>
+        <w:rPr>
+          <w:rFonts w:ascii="Times New Roman" w:hAnsi="Times New Roman" w:cs="Times New Roman"/>
+        </w:rPr>
+        <w:t xml:space="preserve">VARSTUDENTFEE </w:t>
+      </w:r>
+      <w:r>
+        <w:rPr>
+          <w:rFonts w:ascii="Times New Roman" w:hAnsi="Times New Roman" w:cs="Times New Roman"/>
+        </w:rPr>
+        <w:t xml:space="preserve">(per student members). </w:t>
       </w:r>
       <w:r>
         <w:rPr>
@@ -1474,7 +1313,7 @@
 </file>
 
 <file path=customXml/itemProps1.xml><?xml version="1.0" encoding="utf-8"?>
-<ds:datastoreItem xmlns:ds="http://schemas.openxmlformats.org/officeDocument/2006/customXml" ds:itemID="{D189F224-4872-4B28-BFA3-C2EEA718B1CE}">
+<ds:datastoreItem xmlns:ds="http://schemas.openxmlformats.org/officeDocument/2006/customXml" ds:itemID="{A329F4FD-6096-49C6-A289-2014779005E8}">
   <ds:schemaRefs>
     <ds:schemaRef ds:uri="http://schemas.openxmlformats.org/officeDocument/2006/bibliography"/>
   </ds:schemaRefs>

</xml_diff>